<commit_message>
update razon social negrita
</commit_message>
<xml_diff>
--- a/FINAL/CIA ARTEFACT ROSITA S.A.C..docx
+++ b/FINAL/CIA ARTEFACT ROSITA S.A.C..docx
@@ -147,6 +147,7 @@
       <w:r>
         <w:rPr>
           <w:rFonts w:ascii="Arial" w:hAnsi="Arial"/>
+          <w:b/>
           <w:sz w:val="22"/>
         </w:rPr>
         <w:t>CIA ARTEFACT ROSITA S.A.C.</w:t>
@@ -268,7 +269,7 @@
       </w:pPr>
       <w:r>
         <w:rPr>
-          <w:rFonts w:cs="Arial" w:ascii="Arial" w:hAnsi="Arial"/>
+          <w:rFonts w:cs="Arial"/>
           <w:sz w:val="22"/>
           <w:szCs w:val="22"/>
         </w:rPr>
@@ -276,7 +277,7 @@
       </w:r>
       <w:r>
         <w:rPr>
-          <w:rFonts w:cs="Arial" w:ascii="Arial" w:hAnsi="Arial"/>
+          <w:rFonts w:cs="Arial"/>
           <w:sz w:val="22"/>
           <w:szCs w:val="22"/>
         </w:rPr>
@@ -619,7 +620,7 @@
       <w:r>
         <w:rPr>
           <w:rFonts w:ascii="Arial" w:hAnsi="Arial" w:cs="Arial"/>
-          <w:sz w:val="22"/>
+          <w:sz w:val="16"/>
           <w:szCs w:val="16"/>
         </w:rPr>
         <w:lastRenderedPageBreak/>
@@ -638,7 +639,7 @@
       <w:r>
         <w:rPr>
           <w:rFonts w:ascii="Arial" w:hAnsi="Arial"/>
-          <w:sz w:val="22"/>
+          <w:sz w:val="16"/>
         </w:rPr>
         <w:t>DEUDA HASTA 93 DÍAS DE VENCIDA</w:t>
       </w:r>
@@ -655,7 +656,8 @@
       <w:r>
         <w:rPr>
           <w:rFonts w:ascii="Arial" w:hAnsi="Arial"/>
-          <w:sz w:val="22"/>
+          <w:b/>
+          <w:sz w:val="16"/>
         </w:rPr>
         <w:t>CIA ARTEFACT ROSITA S.A.C.</w:t>
       </w:r>
@@ -691,9 +693,7 @@
       </w:pPr>
       <w:r>
         <w:rPr>
-          <w:rFonts w:ascii="Arial" w:hAnsi="Arial"/>
           <w:noProof/>
-          <w:sz w:val="22"/>
           <w:lang w:val="es-PE" w:eastAsia="es-PE"/>
         </w:rPr>
         <w:drawing>

</xml_diff>